<commit_message>
Pembuatan File Source System Engineering
</commit_message>
<xml_diff>
--- a/[ALUR_KERJA].docx
+++ b/[ALUR_KERJA].docx
@@ -89,32 +89,68 @@
     </w:p>
     <w:p>
       <w:pPr>
-        <w:pStyle w:val="Heading2"/>
-        <w:rPr>
-          <w:lang w:val="id-ID"/>
-        </w:rPr>
-      </w:pPr>
-      <w:r>
-        <w:rPr>
-          <w:lang w:val="id-ID"/>
-        </w:rPr>
-        <w:t>Klasifikasi</w:t>
-      </w:r>
-    </w:p>
-    <w:p>
-      <w:pPr>
-        <w:rPr>
-          <w:lang w:val="id-ID"/>
-        </w:rPr>
-      </w:pPr>
-      <w:r>
-        <w:rPr>
-          <w:lang w:val="id-ID"/>
-        </w:rPr>
-        <w:t>Kegunaan dari pengelompokan adalah untuk membagi pembahasan alur kerja dari system k</w:t>
-      </w:r>
+        <w:jc w:val="both"/>
+        <w:rPr>
+          <w:lang w:val="id-ID"/>
+        </w:rPr>
+      </w:pPr>
+    </w:p>
+    <w:p>
+      <w:pPr>
+        <w:jc w:val="both"/>
+        <w:rPr>
+          <w:lang w:val="id-ID"/>
+        </w:rPr>
+      </w:pPr>
       <w:bookmarkStart w:id="0" w:name="_GoBack"/>
       <w:bookmarkEnd w:id="0"/>
+    </w:p>
+    <w:p>
+      <w:pPr>
+        <w:pStyle w:val="Heading2"/>
+        <w:rPr>
+          <w:lang w:val="id-ID"/>
+        </w:rPr>
+      </w:pPr>
+      <w:r>
+        <w:rPr>
+          <w:lang w:val="id-ID"/>
+        </w:rPr>
+        <w:t>Klasifikasi</w:t>
+      </w:r>
+    </w:p>
+    <w:p>
+      <w:pPr>
+        <w:jc w:val="both"/>
+        <w:rPr>
+          <w:lang w:val="id-ID"/>
+        </w:rPr>
+      </w:pPr>
+      <w:r>
+        <w:rPr>
+          <w:lang w:val="id-ID"/>
+        </w:rPr>
+        <w:t>Kegunaan dari pengelompokan adalah untuk membagi pembahasan alur kerja dari system k</w:t>
+      </w:r>
+      <w:r>
+        <w:rPr>
+          <w:lang w:val="id-ID"/>
+        </w:rPr>
+        <w:t xml:space="preserve">ita agar lebih jelas dalam pembahasan, agar dalam melakukan </w:t>
+      </w:r>
+      <w:r>
+        <w:rPr>
+          <w:i/>
+          <w:lang w:val="id-ID"/>
+        </w:rPr>
+        <w:t>debungging</w:t>
+      </w:r>
+      <w:r>
+        <w:rPr>
+          <w:lang w:val="id-ID"/>
+        </w:rPr>
+        <w:t xml:space="preserve"> lebih gambang karena kita telah mengetahui bagian mana yang mengalami masalah.</w:t>
+      </w:r>
     </w:p>
     <w:p>
       <w:pPr>
@@ -191,6 +227,20 @@
     </w:p>
     <w:p>
       <w:pPr>
+        <w:rPr>
+          <w:lang w:val="id-ID"/>
+        </w:rPr>
+      </w:pPr>
+      <w:r>
+        <w:rPr>
+          <w:b/>
+          <w:lang w:val="id-ID"/>
+        </w:rPr>
+        <w:br w:type="page"/>
+      </w:r>
+    </w:p>
+    <w:p>
+      <w:pPr>
         <w:pStyle w:val="Heading1"/>
         <w:rPr>
           <w:rFonts w:asciiTheme="minorHAnsi" w:eastAsiaTheme="minorHAnsi" w:hAnsiTheme="minorHAnsi" w:cstheme="minorBidi"/>
@@ -245,384 +295,68 @@
         <w:rPr>
           <w:lang w:val="id-ID" w:eastAsia="id-ID"/>
         </w:rPr>
-        <mc:AlternateContent>
-          <mc:Choice Requires="wpg">
-            <w:drawing>
-              <wp:anchor distT="0" distB="0" distL="114300" distR="114300" simplePos="0" relativeHeight="251659264" behindDoc="0" locked="0" layoutInCell="1" allowOverlap="1" wp14:anchorId="543BD389" wp14:editId="162F11D4">
-                <wp:simplePos x="0" y="0"/>
-                <wp:positionH relativeFrom="page">
-                  <wp:posOffset>1409700</wp:posOffset>
-                </wp:positionH>
-                <wp:positionV relativeFrom="paragraph">
-                  <wp:posOffset>208280</wp:posOffset>
-                </wp:positionV>
-                <wp:extent cx="4543425" cy="1443802"/>
-                <wp:effectExtent l="0" t="0" r="28575" b="23495"/>
-                <wp:wrapNone/>
-                <wp:docPr id="4" name="Group 3"/>
-                <wp:cNvGraphicFramePr/>
-                <a:graphic xmlns:a="http://schemas.openxmlformats.org/drawingml/2006/main">
-                  <a:graphicData uri="http://schemas.microsoft.com/office/word/2010/wordprocessingGroup">
-                    <wpg:wgp>
-                      <wpg:cNvGrpSpPr/>
-                      <wpg:grpSpPr>
-                        <a:xfrm>
-                          <a:off x="0" y="0"/>
-                          <a:ext cx="4543425" cy="1443802"/>
-                          <a:chOff x="0" y="18354"/>
-                          <a:chExt cx="3409546" cy="813247"/>
-                        </a:xfrm>
-                      </wpg:grpSpPr>
-                      <wpg:grpSp>
-                        <wpg:cNvPr id="2" name="Group 2"/>
-                        <wpg:cNvGrpSpPr/>
-                        <wpg:grpSpPr>
-                          <a:xfrm>
-                            <a:off x="0" y="18354"/>
-                            <a:ext cx="3409546" cy="813247"/>
-                            <a:chOff x="0" y="18354"/>
-                            <a:chExt cx="3409546" cy="813247"/>
-                          </a:xfrm>
-                        </wpg:grpSpPr>
-                        <wps:wsp>
-                          <wps:cNvPr id="5" name="Oval 5"/>
-                          <wps:cNvSpPr/>
-                          <wps:spPr>
-                            <a:xfrm>
-                              <a:off x="2123671" y="18354"/>
-                              <a:ext cx="1285875" cy="781050"/>
-                            </a:xfrm>
-                            <a:prstGeom prst="ellipse">
-                              <a:avLst/>
-                            </a:prstGeom>
-                          </wps:spPr>
-                          <wps:style>
-                            <a:lnRef idx="2">
-                              <a:schemeClr val="accent1">
-                                <a:shade val="50000"/>
-                              </a:schemeClr>
-                            </a:lnRef>
-                            <a:fillRef idx="1">
-                              <a:schemeClr val="accent1"/>
-                            </a:fillRef>
-                            <a:effectRef idx="0">
-                              <a:schemeClr val="accent1"/>
-                            </a:effectRef>
-                            <a:fontRef idx="minor">
-                              <a:schemeClr val="lt1"/>
-                            </a:fontRef>
-                          </wps:style>
-                          <wps:bodyPr rot="0" spcFirstLastPara="0" vert="horz" wrap="square" lIns="91440" tIns="45720" rIns="91440" bIns="45720" numCol="1" spcCol="0" rtlCol="0" fromWordArt="0" anchor="ctr" anchorCtr="0" forceAA="0" compatLnSpc="1">
-                            <a:prstTxWarp prst="textNoShape">
-                              <a:avLst/>
-                            </a:prstTxWarp>
-                            <a:noAutofit/>
-                          </wps:bodyPr>
-                        </wps:wsp>
-                        <wps:wsp>
-                          <wps:cNvPr id="6" name="Text Box 36"/>
-                          <wps:cNvSpPr txBox="1"/>
-                          <wps:spPr>
-                            <a:xfrm>
-                              <a:off x="2371267" y="239711"/>
-                              <a:ext cx="766582" cy="349011"/>
-                            </a:xfrm>
-                            <a:prstGeom prst="rect">
-                              <a:avLst/>
-                            </a:prstGeom>
-                            <a:solidFill>
-                              <a:schemeClr val="accent1"/>
-                            </a:solidFill>
-                            <a:ln w="6350">
-                              <a:noFill/>
-                            </a:ln>
-                            <a:effectLst/>
-                          </wps:spPr>
-                          <wps:style>
-                            <a:lnRef idx="0">
-                              <a:schemeClr val="accent1"/>
-                            </a:lnRef>
-                            <a:fillRef idx="0">
-                              <a:schemeClr val="accent1"/>
-                            </a:fillRef>
-                            <a:effectRef idx="0">
-                              <a:schemeClr val="accent1"/>
-                            </a:effectRef>
-                            <a:fontRef idx="minor">
-                              <a:schemeClr val="dk1"/>
-                            </a:fontRef>
-                          </wps:style>
-                          <wps:txbx>
-                            <w:txbxContent>
-                              <w:p>
-                                <w:pPr>
-                                  <w:pStyle w:val="NormalWeb"/>
-                                  <w:spacing w:before="0" w:beforeAutospacing="0" w:after="160" w:afterAutospacing="0" w:line="256" w:lineRule="auto"/>
-                                  <w:rPr>
-                                    <w:sz w:val="22"/>
-                                    <w:szCs w:val="22"/>
-                                  </w:rPr>
-                                </w:pPr>
-                                <w:r>
-                                  <w:rPr>
-                                    <w:rFonts w:ascii="Estrangelo Edessa" w:eastAsia="Calibri" w:hAnsi="Estrangelo Edessa"/>
-                                    <w:color w:val="FFFFFF"/>
-                                    <w:kern w:val="24"/>
-                                    <w:sz w:val="22"/>
-                                    <w:szCs w:val="22"/>
-                                  </w:rPr>
-                                  <w:t>Data Alat Elektronik</w:t>
-                                </w:r>
-                              </w:p>
-                            </w:txbxContent>
-                          </wps:txbx>
-                          <wps:bodyPr rot="0" spcFirstLastPara="0" vert="horz" wrap="square" lIns="91440" tIns="45720" rIns="91440" bIns="45720" numCol="1" spcCol="0" rtlCol="0" fromWordArt="0" anchor="t" anchorCtr="0" forceAA="0" compatLnSpc="1">
-                            <a:prstTxWarp prst="textNoShape">
-                              <a:avLst/>
-                            </a:prstTxWarp>
-                            <a:noAutofit/>
-                          </wps:bodyPr>
-                        </wps:wsp>
-                        <wps:wsp>
-                          <wps:cNvPr id="7" name="Oval 7"/>
-                          <wps:cNvSpPr/>
-                          <wps:spPr>
-                            <a:xfrm>
-                              <a:off x="0" y="50551"/>
-                              <a:ext cx="1285875" cy="781050"/>
-                            </a:xfrm>
-                            <a:prstGeom prst="ellipse">
-                              <a:avLst/>
-                            </a:prstGeom>
-                          </wps:spPr>
-                          <wps:style>
-                            <a:lnRef idx="2">
-                              <a:schemeClr val="accent1">
-                                <a:shade val="50000"/>
-                              </a:schemeClr>
-                            </a:lnRef>
-                            <a:fillRef idx="1">
-                              <a:schemeClr val="accent1"/>
-                            </a:fillRef>
-                            <a:effectRef idx="0">
-                              <a:schemeClr val="accent1"/>
-                            </a:effectRef>
-                            <a:fontRef idx="minor">
-                              <a:schemeClr val="lt1"/>
-                            </a:fontRef>
-                          </wps:style>
-                          <wps:bodyPr rot="0" spcFirstLastPara="0" vert="horz" wrap="square" lIns="91440" tIns="45720" rIns="91440" bIns="45720" numCol="1" spcCol="0" rtlCol="0" fromWordArt="0" anchor="ctr" anchorCtr="0" forceAA="0" compatLnSpc="1">
-                            <a:prstTxWarp prst="textNoShape">
-                              <a:avLst/>
-                            </a:prstTxWarp>
-                            <a:noAutofit/>
-                          </wps:bodyPr>
-                        </wps:wsp>
-                        <wps:wsp>
-                          <wps:cNvPr id="9" name="Text Box 36"/>
-                          <wps:cNvSpPr txBox="1"/>
-                          <wps:spPr>
-                            <a:xfrm>
-                              <a:off x="302533" y="308347"/>
-                              <a:ext cx="766582" cy="262431"/>
-                            </a:xfrm>
-                            <a:prstGeom prst="rect">
-                              <a:avLst/>
-                            </a:prstGeom>
-                            <a:solidFill>
-                              <a:schemeClr val="accent1"/>
-                            </a:solidFill>
-                            <a:ln w="6350">
-                              <a:noFill/>
-                            </a:ln>
-                            <a:effectLst/>
-                          </wps:spPr>
-                          <wps:style>
-                            <a:lnRef idx="0">
-                              <a:schemeClr val="accent1"/>
-                            </a:lnRef>
-                            <a:fillRef idx="0">
-                              <a:schemeClr val="accent1"/>
-                            </a:fillRef>
-                            <a:effectRef idx="0">
-                              <a:schemeClr val="accent1"/>
-                            </a:effectRef>
-                            <a:fontRef idx="minor">
-                              <a:schemeClr val="dk1"/>
-                            </a:fontRef>
-                          </wps:style>
-                          <wps:txbx>
-                            <w:txbxContent>
-                              <w:p>
-                                <w:pPr>
-                                  <w:pStyle w:val="NormalWeb"/>
-                                  <w:spacing w:before="0" w:beforeAutospacing="0" w:after="160" w:afterAutospacing="0" w:line="256" w:lineRule="auto"/>
-                                  <w:rPr>
-                                    <w:sz w:val="22"/>
-                                    <w:szCs w:val="22"/>
-                                  </w:rPr>
-                                </w:pPr>
-                                <w:r>
-                                  <w:rPr>
-                                    <w:rFonts w:ascii="Estrangelo Edessa" w:eastAsia="Calibri" w:hAnsi="Estrangelo Edessa"/>
-                                    <w:color w:val="FFFFFF"/>
-                                    <w:kern w:val="24"/>
-                                    <w:sz w:val="22"/>
-                                    <w:szCs w:val="22"/>
-                                  </w:rPr>
-                                  <w:t xml:space="preserve">Data </w:t>
-                                </w:r>
-                                <w:r>
-                                  <w:rPr>
-                                    <w:rFonts w:ascii="Estrangelo Edessa" w:eastAsia="Calibri" w:hAnsi="Estrangelo Edessa"/>
-                                    <w:color w:val="FFFFFF"/>
-                                    <w:kern w:val="24"/>
-                                    <w:sz w:val="22"/>
-                                    <w:szCs w:val="22"/>
-                                  </w:rPr>
-                                  <w:t>Fitur dari setiap alat</w:t>
-                                </w:r>
-                              </w:p>
-                            </w:txbxContent>
-                          </wps:txbx>
-                          <wps:bodyPr rot="0" spcFirstLastPara="0" vert="horz" wrap="square" lIns="91440" tIns="45720" rIns="91440" bIns="45720" numCol="1" spcCol="0" rtlCol="0" fromWordArt="0" anchor="t" anchorCtr="0" forceAA="0" compatLnSpc="1">
-                            <a:prstTxWarp prst="textNoShape">
-                              <a:avLst/>
-                            </a:prstTxWarp>
-                            <a:noAutofit/>
-                          </wps:bodyPr>
-                        </wps:wsp>
-                      </wpg:grpSp>
-                      <wps:wsp>
-                        <wps:cNvPr id="3" name="Straight Arrow Connector 3"/>
-                        <wps:cNvCnPr/>
-                        <wps:spPr>
-                          <a:xfrm flipH="1" flipV="1">
-                            <a:off x="1347856" y="475555"/>
-                            <a:ext cx="672761" cy="358"/>
-                          </a:xfrm>
-                          <a:prstGeom prst="straightConnector1">
-                            <a:avLst/>
-                          </a:prstGeom>
-                          <a:ln>
-                            <a:tailEnd type="triangle"/>
-                          </a:ln>
-                        </wps:spPr>
-                        <wps:style>
-                          <a:lnRef idx="1">
-                            <a:schemeClr val="accent1"/>
-                          </a:lnRef>
-                          <a:fillRef idx="0">
-                            <a:schemeClr val="accent1"/>
-                          </a:fillRef>
-                          <a:effectRef idx="0">
-                            <a:schemeClr val="accent1"/>
-                          </a:effectRef>
-                          <a:fontRef idx="minor">
-                            <a:schemeClr val="tx1"/>
-                          </a:fontRef>
-                        </wps:style>
-                        <wps:bodyPr/>
-                      </wps:wsp>
-                    </wpg:wgp>
-                  </a:graphicData>
-                </a:graphic>
-                <wp14:sizeRelH relativeFrom="margin">
-                  <wp14:pctWidth>0</wp14:pctWidth>
-                </wp14:sizeRelH>
-                <wp14:sizeRelV relativeFrom="margin">
-                  <wp14:pctHeight>0</wp14:pctHeight>
-                </wp14:sizeRelV>
-              </wp:anchor>
-            </w:drawing>
-          </mc:Choice>
-          <mc:Fallback>
-            <w:pict>
-              <v:group w14:anchorId="543BD389" id="Group 3" o:spid="_x0000_s1026" style="position:absolute;margin-left:111pt;margin-top:16.4pt;width:357.75pt;height:113.7pt;z-index:251659264;mso-position-horizontal-relative:page;mso-width-relative:margin;mso-height-relative:margin" coordorigin=",183" coordsize="34095,8132" o:gfxdata="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">
-                <v:group id="Group 2" o:spid="_x0000_s1027" style="position:absolute;top:183;width:34095;height:8133" coordorigin=",183" coordsize="34095,8132" o:gfxdata="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">
-                  <v:oval id="Oval 5" o:spid="_x0000_s1028" style="position:absolute;left:21236;top:183;width:12859;height:7811;visibility:visible;mso-wrap-style:square;v-text-anchor:middle" o:gfxdata="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" fillcolor="#5b9bd5 [3204]" strokecolor="#1f4d78 [1604]" strokeweight="1pt">
-                    <v:stroke joinstyle="miter"/>
-                  </v:oval>
-                  <v:shapetype id="_x0000_t202" coordsize="21600,21600" o:spt="202" path="m,l,21600r21600,l21600,xe">
-                    <v:stroke joinstyle="miter"/>
-                    <v:path gradientshapeok="t" o:connecttype="rect"/>
-                  </v:shapetype>
-                  <v:shape id="Text Box 36" o:spid="_x0000_s1029" type="#_x0000_t202" style="position:absolute;left:23712;top:2397;width:7666;height:3490;visibility:visible;mso-wrap-style:square;v-text-anchor:top" o:gfxdata="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" fillcolor="#5b9bd5 [3204]" stroked="f" strokeweight=".5pt">
-                    <v:textbox>
-                      <w:txbxContent>
-                        <w:p>
-                          <w:pPr>
-                            <w:pStyle w:val="NormalWeb"/>
-                            <w:spacing w:before="0" w:beforeAutospacing="0" w:after="160" w:afterAutospacing="0" w:line="256" w:lineRule="auto"/>
-                            <w:rPr>
-                              <w:sz w:val="22"/>
-                              <w:szCs w:val="22"/>
-                            </w:rPr>
-                          </w:pPr>
-                          <w:r>
-                            <w:rPr>
-                              <w:rFonts w:ascii="Estrangelo Edessa" w:eastAsia="Calibri" w:hAnsi="Estrangelo Edessa"/>
-                              <w:color w:val="FFFFFF"/>
-                              <w:kern w:val="24"/>
-                              <w:sz w:val="22"/>
-                              <w:szCs w:val="22"/>
-                            </w:rPr>
-                            <w:t>Data Alat Elektronik</w:t>
-                          </w:r>
-                        </w:p>
-                      </w:txbxContent>
-                    </v:textbox>
-                  </v:shape>
-                  <v:oval id="Oval 7" o:spid="_x0000_s1030" style="position:absolute;top:505;width:12858;height:7811;visibility:visible;mso-wrap-style:square;v-text-anchor:middle" o:gfxdata="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" fillcolor="#5b9bd5 [3204]" strokecolor="#1f4d78 [1604]" strokeweight="1pt">
-                    <v:stroke joinstyle="miter"/>
-                  </v:oval>
-                  <v:shape id="Text Box 36" o:spid="_x0000_s1031" type="#_x0000_t202" style="position:absolute;left:3025;top:3083;width:7666;height:2624;visibility:visible;mso-wrap-style:square;v-text-anchor:top" o:gfxdata="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" fillcolor="#5b9bd5 [3204]" stroked="f" strokeweight=".5pt">
-                    <v:textbox>
-                      <w:txbxContent>
-                        <w:p>
-                          <w:pPr>
-                            <w:pStyle w:val="NormalWeb"/>
-                            <w:spacing w:before="0" w:beforeAutospacing="0" w:after="160" w:afterAutospacing="0" w:line="256" w:lineRule="auto"/>
-                            <w:rPr>
-                              <w:sz w:val="22"/>
-                              <w:szCs w:val="22"/>
-                            </w:rPr>
-                          </w:pPr>
-                          <w:r>
-                            <w:rPr>
-                              <w:rFonts w:ascii="Estrangelo Edessa" w:eastAsia="Calibri" w:hAnsi="Estrangelo Edessa"/>
-                              <w:color w:val="FFFFFF"/>
-                              <w:kern w:val="24"/>
-                              <w:sz w:val="22"/>
-                              <w:szCs w:val="22"/>
-                            </w:rPr>
-                            <w:t>Data Fitur dari setiap alat</w:t>
-                          </w:r>
-                        </w:p>
-                      </w:txbxContent>
-                    </v:textbox>
-                  </v:shape>
-                </v:group>
-                <v:shapetype id="_x0000_t32" coordsize="21600,21600" o:spt="32" o:oned="t" path="m,l21600,21600e" filled="f">
-                  <v:path arrowok="t" fillok="f" o:connecttype="none"/>
-                  <o:lock v:ext="edit" shapetype="t"/>
-                </v:shapetype>
-                <v:shape id="Straight Arrow Connector 3" o:spid="_x0000_s1032" type="#_x0000_t32" style="position:absolute;left:13478;top:4755;width:6728;height:4;flip:x y;visibility:visible;mso-wrap-style:square" o:connectortype="straight" o:gfxdata="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" strokecolor="#5b9bd5 [3204]" strokeweight=".5pt">
-                  <v:stroke endarrow="block" joinstyle="miter"/>
-                </v:shape>
-                <w10:wrap anchorx="page"/>
-              </v:group>
-            </w:pict>
-          </mc:Fallback>
-        </mc:AlternateContent>
-      </w:r>
-    </w:p>
-    <w:p>
-      <w:pPr>
-        <w:rPr>
-          <w:lang w:val="id-ID"/>
-        </w:rPr>
-      </w:pPr>
+        <w:drawing>
+          <wp:inline distT="0" distB="0" distL="0" distR="0">
+            <wp:extent cx="4620270" cy="3572374"/>
+            <wp:effectExtent l="0" t="0" r="8890" b="9525"/>
+            <wp:docPr id="2" name="Picture 2"/>
+            <wp:cNvGraphicFramePr>
+              <a:graphicFrameLocks xmlns:a="http://schemas.openxmlformats.org/drawingml/2006/main" noChangeAspect="1"/>
+            </wp:cNvGraphicFramePr>
+            <a:graphic xmlns:a="http://schemas.openxmlformats.org/drawingml/2006/main">
+              <a:graphicData uri="http://schemas.openxmlformats.org/drawingml/2006/picture">
+                <pic:pic xmlns:pic="http://schemas.openxmlformats.org/drawingml/2006/picture">
+                  <pic:nvPicPr>
+                    <pic:cNvPr id="2" name="[DATA_ARCHITECTURE].png"/>
+                    <pic:cNvPicPr/>
+                  </pic:nvPicPr>
+                  <pic:blipFill>
+                    <a:blip r:embed="rId5">
+                      <a:extLst>
+                        <a:ext uri="{28A0092B-C50C-407E-A947-70E740481C1C}">
+                          <a14:useLocalDpi xmlns:a14="http://schemas.microsoft.com/office/drawing/2010/main" val="0"/>
+                        </a:ext>
+                      </a:extLst>
+                    </a:blip>
+                    <a:stretch>
+                      <a:fillRect/>
+                    </a:stretch>
+                  </pic:blipFill>
+                  <pic:spPr>
+                    <a:xfrm>
+                      <a:off x="0" y="0"/>
+                      <a:ext cx="4620270" cy="3572374"/>
+                    </a:xfrm>
+                    <a:prstGeom prst="rect">
+                      <a:avLst/>
+                    </a:prstGeom>
+                  </pic:spPr>
+                </pic:pic>
+              </a:graphicData>
+            </a:graphic>
+          </wp:inline>
+        </w:drawing>
+      </w:r>
+    </w:p>
+    <w:p>
+      <w:pPr>
+        <w:rPr>
+          <w:lang w:val="id-ID"/>
+        </w:rPr>
+      </w:pPr>
+    </w:p>
+    <w:p>
+      <w:pPr>
+        <w:rPr>
+          <w:lang w:val="id-ID"/>
+        </w:rPr>
+      </w:pPr>
+      <w:r>
+        <w:rPr>
+          <w:lang w:val="id-ID"/>
+        </w:rPr>
+        <w:t xml:space="preserve">Artinya data kita berpindah dari Alat Elektronik menuju </w:t>
+      </w:r>
     </w:p>
     <w:sectPr>
       <w:pgSz w:w="11906" w:h="16838"/>

</xml_diff>